<commit_message>
adding recent posts functionality in post page
</commit_message>
<xml_diff>
--- a/learning.docx
+++ b/learning.docx
@@ -1928,6 +1928,1179 @@
         <w:t>}</w:t>
       </w:r>
     </w:p>
+    <w:p>
+      <w:r>
+        <w:t>Make scroll to top when URL changes</w:t>
+      </w:r>
+    </w:p>
+    <w:p>
+      <w:pPr>
+        <w:shd w:val="clear" w:color="auto" w:fill="010107"/>
+        <w:spacing w:after="0" w:line="285" w:lineRule="atLeast"/>
+        <w:rPr>
+          <w:rFonts w:ascii="Consolas" w:eastAsia="Times New Roman" w:hAnsi="Consolas" w:cs="Times New Roman"/>
+          <w:color w:val="BECFDA"/>
+          <w:kern w:val="0"/>
+          <w:sz w:val="21"/>
+          <w:szCs w:val="21"/>
+          <w:lang w:eastAsia="en-IN"/>
+          <w14:ligatures w14:val="none"/>
+        </w:rPr>
+      </w:pPr>
+      <w:r>
+        <w:rPr>
+          <w:rFonts w:ascii="Consolas" w:eastAsia="Times New Roman" w:hAnsi="Consolas" w:cs="Times New Roman"/>
+          <w:i/>
+          <w:iCs/>
+          <w:color w:val="DF769B"/>
+          <w:kern w:val="0"/>
+          <w:sz w:val="21"/>
+          <w:szCs w:val="21"/>
+          <w:lang w:eastAsia="en-IN"/>
+          <w14:ligatures w14:val="none"/>
+        </w:rPr>
+        <w:t>import</w:t>
+      </w:r>
+      <w:r>
+        <w:rPr>
+          <w:rFonts w:ascii="Consolas" w:eastAsia="Times New Roman" w:hAnsi="Consolas" w:cs="Times New Roman"/>
+          <w:color w:val="BECFDA"/>
+          <w:kern w:val="0"/>
+          <w:sz w:val="21"/>
+          <w:szCs w:val="21"/>
+          <w:lang w:eastAsia="en-IN"/>
+          <w14:ligatures w14:val="none"/>
+        </w:rPr>
+        <w:t xml:space="preserve"> { </w:t>
+      </w:r>
+      <w:r>
+        <w:rPr>
+          <w:rFonts w:ascii="Consolas" w:eastAsia="Times New Roman" w:hAnsi="Consolas" w:cs="Times New Roman"/>
+          <w:color w:val="E4B781"/>
+          <w:kern w:val="0"/>
+          <w:sz w:val="21"/>
+          <w:szCs w:val="21"/>
+          <w:lang w:eastAsia="en-IN"/>
+          <w14:ligatures w14:val="none"/>
+        </w:rPr>
+        <w:t>useLocation</w:t>
+      </w:r>
+      <w:r>
+        <w:rPr>
+          <w:rFonts w:ascii="Consolas" w:eastAsia="Times New Roman" w:hAnsi="Consolas" w:cs="Times New Roman"/>
+          <w:color w:val="BECFDA"/>
+          <w:kern w:val="0"/>
+          <w:sz w:val="21"/>
+          <w:szCs w:val="21"/>
+          <w:lang w:eastAsia="en-IN"/>
+          <w14:ligatures w14:val="none"/>
+        </w:rPr>
+        <w:t xml:space="preserve"> } </w:t>
+      </w:r>
+      <w:r>
+        <w:rPr>
+          <w:rFonts w:ascii="Consolas" w:eastAsia="Times New Roman" w:hAnsi="Consolas" w:cs="Times New Roman"/>
+          <w:i/>
+          <w:iCs/>
+          <w:color w:val="DF769B"/>
+          <w:kern w:val="0"/>
+          <w:sz w:val="21"/>
+          <w:szCs w:val="21"/>
+          <w:lang w:eastAsia="en-IN"/>
+          <w14:ligatures w14:val="none"/>
+        </w:rPr>
+        <w:t>from</w:t>
+      </w:r>
+      <w:r>
+        <w:rPr>
+          <w:rFonts w:ascii="Consolas" w:eastAsia="Times New Roman" w:hAnsi="Consolas" w:cs="Times New Roman"/>
+          <w:color w:val="BECFDA"/>
+          <w:kern w:val="0"/>
+          <w:sz w:val="21"/>
+          <w:szCs w:val="21"/>
+          <w:lang w:eastAsia="en-IN"/>
+          <w14:ligatures w14:val="none"/>
+        </w:rPr>
+        <w:t xml:space="preserve"> </w:t>
+      </w:r>
+      <w:r>
+        <w:rPr>
+          <w:rFonts w:ascii="Consolas" w:eastAsia="Times New Roman" w:hAnsi="Consolas" w:cs="Times New Roman"/>
+          <w:color w:val="49E9A6"/>
+          <w:kern w:val="0"/>
+          <w:sz w:val="21"/>
+          <w:szCs w:val="21"/>
+          <w:lang w:eastAsia="en-IN"/>
+          <w14:ligatures w14:val="none"/>
+        </w:rPr>
+        <w:t>"react-router-dom"</w:t>
+      </w:r>
+      <w:r>
+        <w:rPr>
+          <w:rFonts w:ascii="Consolas" w:eastAsia="Times New Roman" w:hAnsi="Consolas" w:cs="Times New Roman"/>
+          <w:b/>
+          <w:bCs/>
+          <w:color w:val="BECFDA"/>
+          <w:kern w:val="0"/>
+          <w:sz w:val="21"/>
+          <w:szCs w:val="21"/>
+          <w:lang w:eastAsia="en-IN"/>
+          <w14:ligatures w14:val="none"/>
+        </w:rPr>
+        <w:t>;</w:t>
+      </w:r>
+    </w:p>
+    <w:p>
+      <w:pPr>
+        <w:shd w:val="clear" w:color="auto" w:fill="010107"/>
+        <w:spacing w:after="0" w:line="285" w:lineRule="atLeast"/>
+        <w:rPr>
+          <w:rFonts w:ascii="Consolas" w:eastAsia="Times New Roman" w:hAnsi="Consolas" w:cs="Times New Roman"/>
+          <w:color w:val="BECFDA"/>
+          <w:kern w:val="0"/>
+          <w:sz w:val="21"/>
+          <w:szCs w:val="21"/>
+          <w:lang w:eastAsia="en-IN"/>
+          <w14:ligatures w14:val="none"/>
+        </w:rPr>
+      </w:pPr>
+      <w:r>
+        <w:rPr>
+          <w:rFonts w:ascii="Consolas" w:eastAsia="Times New Roman" w:hAnsi="Consolas" w:cs="Times New Roman"/>
+          <w:color w:val="E66533"/>
+          <w:kern w:val="0"/>
+          <w:sz w:val="21"/>
+          <w:szCs w:val="21"/>
+          <w:lang w:eastAsia="en-IN"/>
+          <w14:ligatures w14:val="none"/>
+        </w:rPr>
+        <w:t>const</w:t>
+      </w:r>
+      <w:r>
+        <w:rPr>
+          <w:rFonts w:ascii="Consolas" w:eastAsia="Times New Roman" w:hAnsi="Consolas" w:cs="Times New Roman"/>
+          <w:color w:val="BECFDA"/>
+          <w:kern w:val="0"/>
+          <w:sz w:val="21"/>
+          <w:szCs w:val="21"/>
+          <w:lang w:eastAsia="en-IN"/>
+          <w14:ligatures w14:val="none"/>
+        </w:rPr>
+        <w:t xml:space="preserve"> </w:t>
+      </w:r>
+      <w:r>
+        <w:rPr>
+          <w:rFonts w:ascii="Consolas" w:eastAsia="Times New Roman" w:hAnsi="Consolas" w:cs="Times New Roman"/>
+          <w:color w:val="16A3B6"/>
+          <w:kern w:val="0"/>
+          <w:sz w:val="21"/>
+          <w:szCs w:val="21"/>
+          <w:lang w:eastAsia="en-IN"/>
+          <w14:ligatures w14:val="none"/>
+        </w:rPr>
+        <w:t>ScrollToTop</w:t>
+      </w:r>
+      <w:r>
+        <w:rPr>
+          <w:rFonts w:ascii="Consolas" w:eastAsia="Times New Roman" w:hAnsi="Consolas" w:cs="Times New Roman"/>
+          <w:color w:val="BECFDA"/>
+          <w:kern w:val="0"/>
+          <w:sz w:val="21"/>
+          <w:szCs w:val="21"/>
+          <w:lang w:eastAsia="en-IN"/>
+          <w14:ligatures w14:val="none"/>
+        </w:rPr>
+        <w:t xml:space="preserve"> </w:t>
+      </w:r>
+      <w:r>
+        <w:rPr>
+          <w:rFonts w:ascii="Consolas" w:eastAsia="Times New Roman" w:hAnsi="Consolas" w:cs="Times New Roman"/>
+          <w:b/>
+          <w:bCs/>
+          <w:color w:val="DF769B"/>
+          <w:kern w:val="0"/>
+          <w:sz w:val="21"/>
+          <w:szCs w:val="21"/>
+          <w:lang w:eastAsia="en-IN"/>
+          <w14:ligatures w14:val="none"/>
+        </w:rPr>
+        <w:t>=</w:t>
+      </w:r>
+      <w:r>
+        <w:rPr>
+          <w:rFonts w:ascii="Consolas" w:eastAsia="Times New Roman" w:hAnsi="Consolas" w:cs="Times New Roman"/>
+          <w:color w:val="BECFDA"/>
+          <w:kern w:val="0"/>
+          <w:sz w:val="21"/>
+          <w:szCs w:val="21"/>
+          <w:lang w:eastAsia="en-IN"/>
+          <w14:ligatures w14:val="none"/>
+        </w:rPr>
+        <w:t xml:space="preserve"> </w:t>
+      </w:r>
+      <w:r>
+        <w:rPr>
+          <w:rFonts w:ascii="Consolas" w:eastAsia="Times New Roman" w:hAnsi="Consolas" w:cs="Times New Roman"/>
+          <w:color w:val="49D6E9"/>
+          <w:kern w:val="0"/>
+          <w:sz w:val="21"/>
+          <w:szCs w:val="21"/>
+          <w:lang w:eastAsia="en-IN"/>
+          <w14:ligatures w14:val="none"/>
+        </w:rPr>
+        <w:t>()</w:t>
+      </w:r>
+      <w:r>
+        <w:rPr>
+          <w:rFonts w:ascii="Consolas" w:eastAsia="Times New Roman" w:hAnsi="Consolas" w:cs="Times New Roman"/>
+          <w:color w:val="BECFDA"/>
+          <w:kern w:val="0"/>
+          <w:sz w:val="21"/>
+          <w:szCs w:val="21"/>
+          <w:lang w:eastAsia="en-IN"/>
+          <w14:ligatures w14:val="none"/>
+        </w:rPr>
+        <w:t xml:space="preserve"> </w:t>
+      </w:r>
+      <w:r>
+        <w:rPr>
+          <w:rFonts w:ascii="Consolas" w:eastAsia="Times New Roman" w:hAnsi="Consolas" w:cs="Times New Roman"/>
+          <w:b/>
+          <w:bCs/>
+          <w:color w:val="E66533"/>
+          <w:kern w:val="0"/>
+          <w:sz w:val="21"/>
+          <w:szCs w:val="21"/>
+          <w:lang w:eastAsia="en-IN"/>
+          <w14:ligatures w14:val="none"/>
+        </w:rPr>
+        <w:t>=&gt;</w:t>
+      </w:r>
+      <w:r>
+        <w:rPr>
+          <w:rFonts w:ascii="Consolas" w:eastAsia="Times New Roman" w:hAnsi="Consolas" w:cs="Times New Roman"/>
+          <w:color w:val="BECFDA"/>
+          <w:kern w:val="0"/>
+          <w:sz w:val="21"/>
+          <w:szCs w:val="21"/>
+          <w:lang w:eastAsia="en-IN"/>
+          <w14:ligatures w14:val="none"/>
+        </w:rPr>
+        <w:t xml:space="preserve"> {</w:t>
+      </w:r>
+    </w:p>
+    <w:p>
+      <w:pPr>
+        <w:shd w:val="clear" w:color="auto" w:fill="010107"/>
+        <w:spacing w:after="0" w:line="285" w:lineRule="atLeast"/>
+        <w:rPr>
+          <w:rFonts w:ascii="Consolas" w:eastAsia="Times New Roman" w:hAnsi="Consolas" w:cs="Times New Roman"/>
+          <w:color w:val="BECFDA"/>
+          <w:kern w:val="0"/>
+          <w:sz w:val="21"/>
+          <w:szCs w:val="21"/>
+          <w:lang w:eastAsia="en-IN"/>
+          <w14:ligatures w14:val="none"/>
+        </w:rPr>
+      </w:pPr>
+      <w:r>
+        <w:rPr>
+          <w:rFonts w:ascii="Consolas" w:eastAsia="Times New Roman" w:hAnsi="Consolas" w:cs="Times New Roman"/>
+          <w:color w:val="BECFDA"/>
+          <w:kern w:val="0"/>
+          <w:sz w:val="21"/>
+          <w:szCs w:val="21"/>
+          <w:lang w:eastAsia="en-IN"/>
+          <w14:ligatures w14:val="none"/>
+        </w:rPr>
+        <w:t xml:space="preserve">  </w:t>
+      </w:r>
+      <w:r>
+        <w:rPr>
+          <w:rFonts w:ascii="Consolas" w:eastAsia="Times New Roman" w:hAnsi="Consolas" w:cs="Times New Roman"/>
+          <w:color w:val="E66533"/>
+          <w:kern w:val="0"/>
+          <w:sz w:val="21"/>
+          <w:szCs w:val="21"/>
+          <w:lang w:eastAsia="en-IN"/>
+          <w14:ligatures w14:val="none"/>
+        </w:rPr>
+        <w:t>const</w:t>
+      </w:r>
+      <w:r>
+        <w:rPr>
+          <w:rFonts w:ascii="Consolas" w:eastAsia="Times New Roman" w:hAnsi="Consolas" w:cs="Times New Roman"/>
+          <w:color w:val="BECFDA"/>
+          <w:kern w:val="0"/>
+          <w:sz w:val="21"/>
+          <w:szCs w:val="21"/>
+          <w:lang w:eastAsia="en-IN"/>
+          <w14:ligatures w14:val="none"/>
+        </w:rPr>
+        <w:t xml:space="preserve"> { </w:t>
+      </w:r>
+      <w:r>
+        <w:rPr>
+          <w:rFonts w:ascii="Consolas" w:eastAsia="Times New Roman" w:hAnsi="Consolas" w:cs="Times New Roman"/>
+          <w:color w:val="D5971A"/>
+          <w:kern w:val="0"/>
+          <w:sz w:val="21"/>
+          <w:szCs w:val="21"/>
+          <w:lang w:eastAsia="en-IN"/>
+          <w14:ligatures w14:val="none"/>
+        </w:rPr>
+        <w:t>pathname</w:t>
+      </w:r>
+      <w:r>
+        <w:rPr>
+          <w:rFonts w:ascii="Consolas" w:eastAsia="Times New Roman" w:hAnsi="Consolas" w:cs="Times New Roman"/>
+          <w:color w:val="BECFDA"/>
+          <w:kern w:val="0"/>
+          <w:sz w:val="21"/>
+          <w:szCs w:val="21"/>
+          <w:lang w:eastAsia="en-IN"/>
+          <w14:ligatures w14:val="none"/>
+        </w:rPr>
+        <w:t xml:space="preserve"> } </w:t>
+      </w:r>
+      <w:r>
+        <w:rPr>
+          <w:rFonts w:ascii="Consolas" w:eastAsia="Times New Roman" w:hAnsi="Consolas" w:cs="Times New Roman"/>
+          <w:b/>
+          <w:bCs/>
+          <w:color w:val="DF769B"/>
+          <w:kern w:val="0"/>
+          <w:sz w:val="21"/>
+          <w:szCs w:val="21"/>
+          <w:lang w:eastAsia="en-IN"/>
+          <w14:ligatures w14:val="none"/>
+        </w:rPr>
+        <w:t>=</w:t>
+      </w:r>
+      <w:r>
+        <w:rPr>
+          <w:rFonts w:ascii="Consolas" w:eastAsia="Times New Roman" w:hAnsi="Consolas" w:cs="Times New Roman"/>
+          <w:color w:val="BECFDA"/>
+          <w:kern w:val="0"/>
+          <w:sz w:val="21"/>
+          <w:szCs w:val="21"/>
+          <w:lang w:eastAsia="en-IN"/>
+          <w14:ligatures w14:val="none"/>
+        </w:rPr>
+        <w:t xml:space="preserve"> </w:t>
+      </w:r>
+      <w:r>
+        <w:rPr>
+          <w:rFonts w:ascii="Consolas" w:eastAsia="Times New Roman" w:hAnsi="Consolas" w:cs="Times New Roman"/>
+          <w:color w:val="16A3B6"/>
+          <w:kern w:val="0"/>
+          <w:sz w:val="21"/>
+          <w:szCs w:val="21"/>
+          <w:lang w:eastAsia="en-IN"/>
+          <w14:ligatures w14:val="none"/>
+        </w:rPr>
+        <w:t>useLocation</w:t>
+      </w:r>
+      <w:r>
+        <w:rPr>
+          <w:rFonts w:ascii="Consolas" w:eastAsia="Times New Roman" w:hAnsi="Consolas" w:cs="Times New Roman"/>
+          <w:color w:val="BECFDA"/>
+          <w:kern w:val="0"/>
+          <w:sz w:val="21"/>
+          <w:szCs w:val="21"/>
+          <w:lang w:eastAsia="en-IN"/>
+          <w14:ligatures w14:val="none"/>
+        </w:rPr>
+        <w:t>()</w:t>
+      </w:r>
+      <w:r>
+        <w:rPr>
+          <w:rFonts w:ascii="Consolas" w:eastAsia="Times New Roman" w:hAnsi="Consolas" w:cs="Times New Roman"/>
+          <w:b/>
+          <w:bCs/>
+          <w:color w:val="BECFDA"/>
+          <w:kern w:val="0"/>
+          <w:sz w:val="21"/>
+          <w:szCs w:val="21"/>
+          <w:lang w:eastAsia="en-IN"/>
+          <w14:ligatures w14:val="none"/>
+        </w:rPr>
+        <w:t>;</w:t>
+      </w:r>
+    </w:p>
+    <w:p>
+      <w:pPr>
+        <w:shd w:val="clear" w:color="auto" w:fill="010107"/>
+        <w:spacing w:after="0" w:line="285" w:lineRule="atLeast"/>
+        <w:rPr>
+          <w:rFonts w:ascii="Consolas" w:eastAsia="Times New Roman" w:hAnsi="Consolas" w:cs="Times New Roman"/>
+          <w:color w:val="BECFDA"/>
+          <w:kern w:val="0"/>
+          <w:sz w:val="21"/>
+          <w:szCs w:val="21"/>
+          <w:lang w:eastAsia="en-IN"/>
+          <w14:ligatures w14:val="none"/>
+        </w:rPr>
+      </w:pPr>
+      <w:r>
+        <w:rPr>
+          <w:rFonts w:ascii="Consolas" w:eastAsia="Times New Roman" w:hAnsi="Consolas" w:cs="Times New Roman"/>
+          <w:color w:val="BECFDA"/>
+          <w:kern w:val="0"/>
+          <w:sz w:val="21"/>
+          <w:szCs w:val="21"/>
+          <w:lang w:eastAsia="en-IN"/>
+          <w14:ligatures w14:val="none"/>
+        </w:rPr>
+        <w:t xml:space="preserve">  </w:t>
+      </w:r>
+      <w:r>
+        <w:rPr>
+          <w:rFonts w:ascii="Consolas" w:eastAsia="Times New Roman" w:hAnsi="Consolas" w:cs="Times New Roman"/>
+          <w:color w:val="16A3B6"/>
+          <w:kern w:val="0"/>
+          <w:sz w:val="21"/>
+          <w:szCs w:val="21"/>
+          <w:lang w:eastAsia="en-IN"/>
+          <w14:ligatures w14:val="none"/>
+        </w:rPr>
+        <w:t>useEffect</w:t>
+      </w:r>
+      <w:r>
+        <w:rPr>
+          <w:rFonts w:ascii="Consolas" w:eastAsia="Times New Roman" w:hAnsi="Consolas" w:cs="Times New Roman"/>
+          <w:color w:val="BECFDA"/>
+          <w:kern w:val="0"/>
+          <w:sz w:val="21"/>
+          <w:szCs w:val="21"/>
+          <w:lang w:eastAsia="en-IN"/>
+          <w14:ligatures w14:val="none"/>
+        </w:rPr>
+        <w:t>(</w:t>
+      </w:r>
+      <w:r>
+        <w:rPr>
+          <w:rFonts w:ascii="Consolas" w:eastAsia="Times New Roman" w:hAnsi="Consolas" w:cs="Times New Roman"/>
+          <w:color w:val="49D6E9"/>
+          <w:kern w:val="0"/>
+          <w:sz w:val="21"/>
+          <w:szCs w:val="21"/>
+          <w:lang w:eastAsia="en-IN"/>
+          <w14:ligatures w14:val="none"/>
+        </w:rPr>
+        <w:t>()</w:t>
+      </w:r>
+      <w:r>
+        <w:rPr>
+          <w:rFonts w:ascii="Consolas" w:eastAsia="Times New Roman" w:hAnsi="Consolas" w:cs="Times New Roman"/>
+          <w:color w:val="BECFDA"/>
+          <w:kern w:val="0"/>
+          <w:sz w:val="21"/>
+          <w:szCs w:val="21"/>
+          <w:lang w:eastAsia="en-IN"/>
+          <w14:ligatures w14:val="none"/>
+        </w:rPr>
+        <w:t xml:space="preserve"> </w:t>
+      </w:r>
+      <w:r>
+        <w:rPr>
+          <w:rFonts w:ascii="Consolas" w:eastAsia="Times New Roman" w:hAnsi="Consolas" w:cs="Times New Roman"/>
+          <w:b/>
+          <w:bCs/>
+          <w:color w:val="E66533"/>
+          <w:kern w:val="0"/>
+          <w:sz w:val="21"/>
+          <w:szCs w:val="21"/>
+          <w:lang w:eastAsia="en-IN"/>
+          <w14:ligatures w14:val="none"/>
+        </w:rPr>
+        <w:t>=&gt;</w:t>
+      </w:r>
+      <w:r>
+        <w:rPr>
+          <w:rFonts w:ascii="Consolas" w:eastAsia="Times New Roman" w:hAnsi="Consolas" w:cs="Times New Roman"/>
+          <w:color w:val="BECFDA"/>
+          <w:kern w:val="0"/>
+          <w:sz w:val="21"/>
+          <w:szCs w:val="21"/>
+          <w:lang w:eastAsia="en-IN"/>
+          <w14:ligatures w14:val="none"/>
+        </w:rPr>
+        <w:t xml:space="preserve"> {</w:t>
+      </w:r>
+    </w:p>
+    <w:p>
+      <w:pPr>
+        <w:shd w:val="clear" w:color="auto" w:fill="010107"/>
+        <w:spacing w:after="0" w:line="285" w:lineRule="atLeast"/>
+        <w:rPr>
+          <w:rFonts w:ascii="Consolas" w:eastAsia="Times New Roman" w:hAnsi="Consolas" w:cs="Times New Roman"/>
+          <w:color w:val="BECFDA"/>
+          <w:kern w:val="0"/>
+          <w:sz w:val="21"/>
+          <w:szCs w:val="21"/>
+          <w:lang w:eastAsia="en-IN"/>
+          <w14:ligatures w14:val="none"/>
+        </w:rPr>
+      </w:pPr>
+      <w:r>
+        <w:rPr>
+          <w:rFonts w:ascii="Consolas" w:eastAsia="Times New Roman" w:hAnsi="Consolas" w:cs="Times New Roman"/>
+          <w:color w:val="BECFDA"/>
+          <w:kern w:val="0"/>
+          <w:sz w:val="21"/>
+          <w:szCs w:val="21"/>
+          <w:lang w:eastAsia="en-IN"/>
+          <w14:ligatures w14:val="none"/>
+        </w:rPr>
+        <w:t xml:space="preserve">    </w:t>
+      </w:r>
+      <w:r>
+        <w:rPr>
+          <w:rFonts w:ascii="Consolas" w:eastAsia="Times New Roman" w:hAnsi="Consolas" w:cs="Times New Roman"/>
+          <w:color w:val="E4B781"/>
+          <w:kern w:val="0"/>
+          <w:sz w:val="21"/>
+          <w:szCs w:val="21"/>
+          <w:lang w:eastAsia="en-IN"/>
+          <w14:ligatures w14:val="none"/>
+        </w:rPr>
+        <w:t>window</w:t>
+      </w:r>
+      <w:r>
+        <w:rPr>
+          <w:rFonts w:ascii="Consolas" w:eastAsia="Times New Roman" w:hAnsi="Consolas" w:cs="Times New Roman"/>
+          <w:b/>
+          <w:bCs/>
+          <w:color w:val="DF769B"/>
+          <w:kern w:val="0"/>
+          <w:sz w:val="21"/>
+          <w:szCs w:val="21"/>
+          <w:lang w:eastAsia="en-IN"/>
+          <w14:ligatures w14:val="none"/>
+        </w:rPr>
+        <w:t>.</w:t>
+      </w:r>
+      <w:r>
+        <w:rPr>
+          <w:rFonts w:ascii="Consolas" w:eastAsia="Times New Roman" w:hAnsi="Consolas" w:cs="Times New Roman"/>
+          <w:color w:val="16A3B6"/>
+          <w:kern w:val="0"/>
+          <w:sz w:val="21"/>
+          <w:szCs w:val="21"/>
+          <w:lang w:eastAsia="en-IN"/>
+          <w14:ligatures w14:val="none"/>
+        </w:rPr>
+        <w:t>scrollTo</w:t>
+      </w:r>
+      <w:r>
+        <w:rPr>
+          <w:rFonts w:ascii="Consolas" w:eastAsia="Times New Roman" w:hAnsi="Consolas" w:cs="Times New Roman"/>
+          <w:color w:val="BECFDA"/>
+          <w:kern w:val="0"/>
+          <w:sz w:val="21"/>
+          <w:szCs w:val="21"/>
+          <w:lang w:eastAsia="en-IN"/>
+          <w14:ligatures w14:val="none"/>
+        </w:rPr>
+        <w:t>(</w:t>
+      </w:r>
+      <w:r>
+        <w:rPr>
+          <w:rFonts w:ascii="Consolas" w:eastAsia="Times New Roman" w:hAnsi="Consolas" w:cs="Times New Roman"/>
+          <w:color w:val="7060EB"/>
+          <w:kern w:val="0"/>
+          <w:sz w:val="21"/>
+          <w:szCs w:val="21"/>
+          <w:lang w:eastAsia="en-IN"/>
+          <w14:ligatures w14:val="none"/>
+        </w:rPr>
+        <w:t>0</w:t>
+      </w:r>
+      <w:r>
+        <w:rPr>
+          <w:rFonts w:ascii="Consolas" w:eastAsia="Times New Roman" w:hAnsi="Consolas" w:cs="Times New Roman"/>
+          <w:b/>
+          <w:bCs/>
+          <w:color w:val="BECFDA"/>
+          <w:kern w:val="0"/>
+          <w:sz w:val="21"/>
+          <w:szCs w:val="21"/>
+          <w:lang w:eastAsia="en-IN"/>
+          <w14:ligatures w14:val="none"/>
+        </w:rPr>
+        <w:t>,</w:t>
+      </w:r>
+      <w:r>
+        <w:rPr>
+          <w:rFonts w:ascii="Consolas" w:eastAsia="Times New Roman" w:hAnsi="Consolas" w:cs="Times New Roman"/>
+          <w:color w:val="BECFDA"/>
+          <w:kern w:val="0"/>
+          <w:sz w:val="21"/>
+          <w:szCs w:val="21"/>
+          <w:lang w:eastAsia="en-IN"/>
+          <w14:ligatures w14:val="none"/>
+        </w:rPr>
+        <w:t xml:space="preserve"> </w:t>
+      </w:r>
+      <w:r>
+        <w:rPr>
+          <w:rFonts w:ascii="Consolas" w:eastAsia="Times New Roman" w:hAnsi="Consolas" w:cs="Times New Roman"/>
+          <w:color w:val="7060EB"/>
+          <w:kern w:val="0"/>
+          <w:sz w:val="21"/>
+          <w:szCs w:val="21"/>
+          <w:lang w:eastAsia="en-IN"/>
+          <w14:ligatures w14:val="none"/>
+        </w:rPr>
+        <w:t>0</w:t>
+      </w:r>
+      <w:r>
+        <w:rPr>
+          <w:rFonts w:ascii="Consolas" w:eastAsia="Times New Roman" w:hAnsi="Consolas" w:cs="Times New Roman"/>
+          <w:color w:val="BECFDA"/>
+          <w:kern w:val="0"/>
+          <w:sz w:val="21"/>
+          <w:szCs w:val="21"/>
+          <w:lang w:eastAsia="en-IN"/>
+          <w14:ligatures w14:val="none"/>
+        </w:rPr>
+        <w:t>)</w:t>
+      </w:r>
+      <w:r>
+        <w:rPr>
+          <w:rFonts w:ascii="Consolas" w:eastAsia="Times New Roman" w:hAnsi="Consolas" w:cs="Times New Roman"/>
+          <w:b/>
+          <w:bCs/>
+          <w:color w:val="BECFDA"/>
+          <w:kern w:val="0"/>
+          <w:sz w:val="21"/>
+          <w:szCs w:val="21"/>
+          <w:lang w:eastAsia="en-IN"/>
+          <w14:ligatures w14:val="none"/>
+        </w:rPr>
+        <w:t>;</w:t>
+      </w:r>
+    </w:p>
+    <w:p>
+      <w:pPr>
+        <w:shd w:val="clear" w:color="auto" w:fill="010107"/>
+        <w:spacing w:after="0" w:line="285" w:lineRule="atLeast"/>
+        <w:rPr>
+          <w:rFonts w:ascii="Consolas" w:eastAsia="Times New Roman" w:hAnsi="Consolas" w:cs="Times New Roman"/>
+          <w:color w:val="BECFDA"/>
+          <w:kern w:val="0"/>
+          <w:sz w:val="21"/>
+          <w:szCs w:val="21"/>
+          <w:lang w:eastAsia="en-IN"/>
+          <w14:ligatures w14:val="none"/>
+        </w:rPr>
+      </w:pPr>
+      <w:r>
+        <w:rPr>
+          <w:rFonts w:ascii="Consolas" w:eastAsia="Times New Roman" w:hAnsi="Consolas" w:cs="Times New Roman"/>
+          <w:color w:val="BECFDA"/>
+          <w:kern w:val="0"/>
+          <w:sz w:val="21"/>
+          <w:szCs w:val="21"/>
+          <w:lang w:eastAsia="en-IN"/>
+          <w14:ligatures w14:val="none"/>
+        </w:rPr>
+        <w:t>  }</w:t>
+      </w:r>
+      <w:r>
+        <w:rPr>
+          <w:rFonts w:ascii="Consolas" w:eastAsia="Times New Roman" w:hAnsi="Consolas" w:cs="Times New Roman"/>
+          <w:b/>
+          <w:bCs/>
+          <w:color w:val="BECFDA"/>
+          <w:kern w:val="0"/>
+          <w:sz w:val="21"/>
+          <w:szCs w:val="21"/>
+          <w:lang w:eastAsia="en-IN"/>
+          <w14:ligatures w14:val="none"/>
+        </w:rPr>
+        <w:t>,</w:t>
+      </w:r>
+      <w:r>
+        <w:rPr>
+          <w:rFonts w:ascii="Consolas" w:eastAsia="Times New Roman" w:hAnsi="Consolas" w:cs="Times New Roman"/>
+          <w:color w:val="BECFDA"/>
+          <w:kern w:val="0"/>
+          <w:sz w:val="21"/>
+          <w:szCs w:val="21"/>
+          <w:lang w:eastAsia="en-IN"/>
+          <w14:ligatures w14:val="none"/>
+        </w:rPr>
+        <w:t xml:space="preserve"> [</w:t>
+      </w:r>
+      <w:r>
+        <w:rPr>
+          <w:rFonts w:ascii="Consolas" w:eastAsia="Times New Roman" w:hAnsi="Consolas" w:cs="Times New Roman"/>
+          <w:color w:val="E4B781"/>
+          <w:kern w:val="0"/>
+          <w:sz w:val="21"/>
+          <w:szCs w:val="21"/>
+          <w:lang w:eastAsia="en-IN"/>
+          <w14:ligatures w14:val="none"/>
+        </w:rPr>
+        <w:t>pathname</w:t>
+      </w:r>
+      <w:r>
+        <w:rPr>
+          <w:rFonts w:ascii="Consolas" w:eastAsia="Times New Roman" w:hAnsi="Consolas" w:cs="Times New Roman"/>
+          <w:color w:val="BECFDA"/>
+          <w:kern w:val="0"/>
+          <w:sz w:val="21"/>
+          <w:szCs w:val="21"/>
+          <w:lang w:eastAsia="en-IN"/>
+          <w14:ligatures w14:val="none"/>
+        </w:rPr>
+        <w:t>])</w:t>
+      </w:r>
+      <w:r>
+        <w:rPr>
+          <w:rFonts w:ascii="Consolas" w:eastAsia="Times New Roman" w:hAnsi="Consolas" w:cs="Times New Roman"/>
+          <w:b/>
+          <w:bCs/>
+          <w:color w:val="BECFDA"/>
+          <w:kern w:val="0"/>
+          <w:sz w:val="21"/>
+          <w:szCs w:val="21"/>
+          <w:lang w:eastAsia="en-IN"/>
+          <w14:ligatures w14:val="none"/>
+        </w:rPr>
+        <w:t>;</w:t>
+      </w:r>
+    </w:p>
+    <w:p>
+      <w:pPr>
+        <w:shd w:val="clear" w:color="auto" w:fill="010107"/>
+        <w:spacing w:after="0" w:line="285" w:lineRule="atLeast"/>
+        <w:rPr>
+          <w:rFonts w:ascii="Consolas" w:eastAsia="Times New Roman" w:hAnsi="Consolas" w:cs="Times New Roman"/>
+          <w:color w:val="BECFDA"/>
+          <w:kern w:val="0"/>
+          <w:sz w:val="21"/>
+          <w:szCs w:val="21"/>
+          <w:lang w:eastAsia="en-IN"/>
+          <w14:ligatures w14:val="none"/>
+        </w:rPr>
+      </w:pPr>
+      <w:r>
+        <w:rPr>
+          <w:rFonts w:ascii="Consolas" w:eastAsia="Times New Roman" w:hAnsi="Consolas" w:cs="Times New Roman"/>
+          <w:color w:val="BECFDA"/>
+          <w:kern w:val="0"/>
+          <w:sz w:val="21"/>
+          <w:szCs w:val="21"/>
+          <w:lang w:eastAsia="en-IN"/>
+          <w14:ligatures w14:val="none"/>
+        </w:rPr>
+        <w:t xml:space="preserve">  </w:t>
+      </w:r>
+      <w:r>
+        <w:rPr>
+          <w:rFonts w:ascii="Consolas" w:eastAsia="Times New Roman" w:hAnsi="Consolas" w:cs="Times New Roman"/>
+          <w:b/>
+          <w:bCs/>
+          <w:color w:val="DF769B"/>
+          <w:kern w:val="0"/>
+          <w:sz w:val="21"/>
+          <w:szCs w:val="21"/>
+          <w:lang w:eastAsia="en-IN"/>
+          <w14:ligatures w14:val="none"/>
+        </w:rPr>
+        <w:t>return</w:t>
+      </w:r>
+      <w:r>
+        <w:rPr>
+          <w:rFonts w:ascii="Consolas" w:eastAsia="Times New Roman" w:hAnsi="Consolas" w:cs="Times New Roman"/>
+          <w:color w:val="BECFDA"/>
+          <w:kern w:val="0"/>
+          <w:sz w:val="21"/>
+          <w:szCs w:val="21"/>
+          <w:lang w:eastAsia="en-IN"/>
+          <w14:ligatures w14:val="none"/>
+        </w:rPr>
+        <w:t xml:space="preserve"> </w:t>
+      </w:r>
+      <w:r>
+        <w:rPr>
+          <w:rFonts w:ascii="Consolas" w:eastAsia="Times New Roman" w:hAnsi="Consolas" w:cs="Times New Roman"/>
+          <w:color w:val="7060EB"/>
+          <w:kern w:val="0"/>
+          <w:sz w:val="21"/>
+          <w:szCs w:val="21"/>
+          <w:lang w:eastAsia="en-IN"/>
+          <w14:ligatures w14:val="none"/>
+        </w:rPr>
+        <w:t>null</w:t>
+      </w:r>
+      <w:r>
+        <w:rPr>
+          <w:rFonts w:ascii="Consolas" w:eastAsia="Times New Roman" w:hAnsi="Consolas" w:cs="Times New Roman"/>
+          <w:b/>
+          <w:bCs/>
+          <w:color w:val="BECFDA"/>
+          <w:kern w:val="0"/>
+          <w:sz w:val="21"/>
+          <w:szCs w:val="21"/>
+          <w:lang w:eastAsia="en-IN"/>
+          <w14:ligatures w14:val="none"/>
+        </w:rPr>
+        <w:t>;</w:t>
+      </w:r>
+    </w:p>
+    <w:p>
+      <w:pPr>
+        <w:shd w:val="clear" w:color="auto" w:fill="010107"/>
+        <w:spacing w:after="0" w:line="285" w:lineRule="atLeast"/>
+        <w:rPr>
+          <w:rFonts w:ascii="Consolas" w:eastAsia="Times New Roman" w:hAnsi="Consolas" w:cs="Times New Roman"/>
+          <w:color w:val="BECFDA"/>
+          <w:kern w:val="0"/>
+          <w:sz w:val="21"/>
+          <w:szCs w:val="21"/>
+          <w:lang w:eastAsia="en-IN"/>
+          <w14:ligatures w14:val="none"/>
+        </w:rPr>
+      </w:pPr>
+      <w:r>
+        <w:rPr>
+          <w:rFonts w:ascii="Consolas" w:eastAsia="Times New Roman" w:hAnsi="Consolas" w:cs="Times New Roman"/>
+          <w:color w:val="BECFDA"/>
+          <w:kern w:val="0"/>
+          <w:sz w:val="21"/>
+          <w:szCs w:val="21"/>
+          <w:lang w:eastAsia="en-IN"/>
+          <w14:ligatures w14:val="none"/>
+        </w:rPr>
+        <w:t>}</w:t>
+      </w:r>
+      <w:r>
+        <w:rPr>
+          <w:rFonts w:ascii="Consolas" w:eastAsia="Times New Roman" w:hAnsi="Consolas" w:cs="Times New Roman"/>
+          <w:b/>
+          <w:bCs/>
+          <w:color w:val="BECFDA"/>
+          <w:kern w:val="0"/>
+          <w:sz w:val="21"/>
+          <w:szCs w:val="21"/>
+          <w:lang w:eastAsia="en-IN"/>
+          <w14:ligatures w14:val="none"/>
+        </w:rPr>
+        <w:t>;</w:t>
+      </w:r>
+    </w:p>
+    <w:p>
+      <w:pPr>
+        <w:shd w:val="clear" w:color="auto" w:fill="010107"/>
+        <w:spacing w:after="0" w:line="285" w:lineRule="atLeast"/>
+        <w:rPr>
+          <w:rFonts w:ascii="Consolas" w:eastAsia="Times New Roman" w:hAnsi="Consolas" w:cs="Times New Roman"/>
+          <w:b/>
+          <w:bCs/>
+          <w:color w:val="BECFDA"/>
+          <w:kern w:val="0"/>
+          <w:sz w:val="21"/>
+          <w:szCs w:val="21"/>
+          <w:lang w:eastAsia="en-IN"/>
+          <w14:ligatures w14:val="none"/>
+        </w:rPr>
+      </w:pPr>
+      <w:r>
+        <w:rPr>
+          <w:rFonts w:ascii="Consolas" w:eastAsia="Times New Roman" w:hAnsi="Consolas" w:cs="Times New Roman"/>
+          <w:i/>
+          <w:iCs/>
+          <w:color w:val="DF769B"/>
+          <w:kern w:val="0"/>
+          <w:sz w:val="21"/>
+          <w:szCs w:val="21"/>
+          <w:lang w:eastAsia="en-IN"/>
+          <w14:ligatures w14:val="none"/>
+        </w:rPr>
+        <w:t>export</w:t>
+      </w:r>
+      <w:r>
+        <w:rPr>
+          <w:rFonts w:ascii="Consolas" w:eastAsia="Times New Roman" w:hAnsi="Consolas" w:cs="Times New Roman"/>
+          <w:color w:val="BECFDA"/>
+          <w:kern w:val="0"/>
+          <w:sz w:val="21"/>
+          <w:szCs w:val="21"/>
+          <w:lang w:eastAsia="en-IN"/>
+          <w14:ligatures w14:val="none"/>
+        </w:rPr>
+        <w:t xml:space="preserve"> </w:t>
+      </w:r>
+      <w:r>
+        <w:rPr>
+          <w:rFonts w:ascii="Consolas" w:eastAsia="Times New Roman" w:hAnsi="Consolas" w:cs="Times New Roman"/>
+          <w:b/>
+          <w:bCs/>
+          <w:color w:val="DF769B"/>
+          <w:kern w:val="0"/>
+          <w:sz w:val="21"/>
+          <w:szCs w:val="21"/>
+          <w:lang w:eastAsia="en-IN"/>
+          <w14:ligatures w14:val="none"/>
+        </w:rPr>
+        <w:t>default</w:t>
+      </w:r>
+      <w:r>
+        <w:rPr>
+          <w:rFonts w:ascii="Consolas" w:eastAsia="Times New Roman" w:hAnsi="Consolas" w:cs="Times New Roman"/>
+          <w:color w:val="BECFDA"/>
+          <w:kern w:val="0"/>
+          <w:sz w:val="21"/>
+          <w:szCs w:val="21"/>
+          <w:lang w:eastAsia="en-IN"/>
+          <w14:ligatures w14:val="none"/>
+        </w:rPr>
+        <w:t xml:space="preserve"> </w:t>
+      </w:r>
+      <w:r>
+        <w:rPr>
+          <w:rFonts w:ascii="Consolas" w:eastAsia="Times New Roman" w:hAnsi="Consolas" w:cs="Times New Roman"/>
+          <w:color w:val="E4B781"/>
+          <w:kern w:val="0"/>
+          <w:sz w:val="21"/>
+          <w:szCs w:val="21"/>
+          <w:lang w:eastAsia="en-IN"/>
+          <w14:ligatures w14:val="none"/>
+        </w:rPr>
+        <w:t>ScrollToTop</w:t>
+      </w:r>
+      <w:r>
+        <w:rPr>
+          <w:rFonts w:ascii="Consolas" w:eastAsia="Times New Roman" w:hAnsi="Consolas" w:cs="Times New Roman"/>
+          <w:b/>
+          <w:bCs/>
+          <w:color w:val="BECFDA"/>
+          <w:kern w:val="0"/>
+          <w:sz w:val="21"/>
+          <w:szCs w:val="21"/>
+          <w:lang w:eastAsia="en-IN"/>
+          <w14:ligatures w14:val="none"/>
+        </w:rPr>
+        <w:t>;</w:t>
+      </w:r>
+    </w:p>
+    <w:p>
+      <w:pPr>
+        <w:shd w:val="clear" w:color="auto" w:fill="010107"/>
+        <w:spacing w:line="285" w:lineRule="atLeast"/>
+        <w:rPr>
+          <w:rFonts w:ascii="Consolas" w:eastAsia="Times New Roman" w:hAnsi="Consolas" w:cs="Times New Roman"/>
+          <w:color w:val="BECFDA"/>
+          <w:kern w:val="0"/>
+          <w:sz w:val="21"/>
+          <w:szCs w:val="21"/>
+          <w:lang w:eastAsia="en-IN"/>
+          <w14:ligatures w14:val="none"/>
+        </w:rPr>
+      </w:pPr>
+      <w:r>
+        <w:rPr>
+          <w:rFonts w:ascii="Consolas" w:eastAsia="Times New Roman" w:hAnsi="Consolas" w:cs="Times New Roman"/>
+          <w:b/>
+          <w:bCs/>
+          <w:color w:val="BECFDA"/>
+          <w:kern w:val="0"/>
+          <w:sz w:val="21"/>
+          <w:szCs w:val="21"/>
+          <w:lang w:eastAsia="en-IN"/>
+          <w14:ligatures w14:val="none"/>
+        </w:rPr>
+        <w:t xml:space="preserve">// Import it in App.js just after </w:t>
+      </w:r>
+      <w:r>
+        <w:rPr>
+          <w:rFonts w:ascii="Consolas" w:eastAsia="Times New Roman" w:hAnsi="Consolas" w:cs="Times New Roman"/>
+          <w:color w:val="DCDCDC"/>
+          <w:kern w:val="0"/>
+          <w:sz w:val="21"/>
+          <w:szCs w:val="21"/>
+          <w:lang w:eastAsia="en-IN"/>
+          <w14:ligatures w14:val="none"/>
+        </w:rPr>
+        <w:t>&lt;</w:t>
+      </w:r>
+      <w:r>
+        <w:rPr>
+          <w:rFonts w:ascii="Consolas" w:eastAsia="Times New Roman" w:hAnsi="Consolas" w:cs="Times New Roman"/>
+          <w:color w:val="49ACE9"/>
+          <w:kern w:val="0"/>
+          <w:sz w:val="21"/>
+          <w:szCs w:val="21"/>
+          <w:lang w:eastAsia="en-IN"/>
+          <w14:ligatures w14:val="none"/>
+        </w:rPr>
+        <w:t>BrowserRouter</w:t>
+      </w:r>
+      <w:r>
+        <w:rPr>
+          <w:rFonts w:ascii="Consolas" w:eastAsia="Times New Roman" w:hAnsi="Consolas" w:cs="Times New Roman"/>
+          <w:color w:val="DCDCDC"/>
+          <w:kern w:val="0"/>
+          <w:sz w:val="21"/>
+          <w:szCs w:val="21"/>
+          <w:lang w:eastAsia="en-IN"/>
+          <w14:ligatures w14:val="none"/>
+        </w:rPr>
+        <w:t>&gt;</w:t>
+      </w:r>
+    </w:p>
+    <w:p>
+      <w:r>
+        <w:t>Moment library</w:t>
+      </w:r>
+    </w:p>
+    <w:p>
+      <w:pPr>
+        <w:shd w:val="clear" w:color="auto" w:fill="010107"/>
+        <w:spacing w:after="0" w:line="285" w:lineRule="atLeast"/>
+        <w:rPr>
+          <w:rFonts w:ascii="Consolas" w:eastAsia="Times New Roman" w:hAnsi="Consolas" w:cs="Times New Roman"/>
+          <w:color w:val="BECFDA"/>
+          <w:kern w:val="0"/>
+          <w:sz w:val="21"/>
+          <w:szCs w:val="21"/>
+          <w:lang w:eastAsia="en-IN"/>
+          <w14:ligatures w14:val="none"/>
+        </w:rPr>
+      </w:pPr>
+      <w:r>
+        <w:rPr>
+          <w:rFonts w:ascii="Consolas" w:eastAsia="Times New Roman" w:hAnsi="Consolas" w:cs="Times New Roman"/>
+          <w:color w:val="16A3B6"/>
+          <w:kern w:val="0"/>
+          <w:sz w:val="21"/>
+          <w:szCs w:val="21"/>
+          <w:lang w:eastAsia="en-IN"/>
+          <w14:ligatures w14:val="none"/>
+        </w:rPr>
+        <w:t>moment</w:t>
+      </w:r>
+      <w:r>
+        <w:rPr>
+          <w:rFonts w:ascii="Consolas" w:eastAsia="Times New Roman" w:hAnsi="Consolas" w:cs="Times New Roman"/>
+          <w:color w:val="BECFDA"/>
+          <w:kern w:val="0"/>
+          <w:sz w:val="21"/>
+          <w:szCs w:val="21"/>
+          <w:lang w:eastAsia="en-IN"/>
+          <w14:ligatures w14:val="none"/>
+        </w:rPr>
+        <w:t>(</w:t>
+      </w:r>
+      <w:r>
+        <w:rPr>
+          <w:rFonts w:ascii="Consolas" w:eastAsia="Times New Roman" w:hAnsi="Consolas" w:cs="Times New Roman"/>
+          <w:color w:val="E4B781"/>
+          <w:kern w:val="0"/>
+          <w:sz w:val="21"/>
+          <w:szCs w:val="21"/>
+          <w:lang w:eastAsia="en-IN"/>
+          <w14:ligatures w14:val="none"/>
+        </w:rPr>
+        <w:t>comment</w:t>
+      </w:r>
+      <w:r>
+        <w:rPr>
+          <w:rFonts w:ascii="Consolas" w:eastAsia="Times New Roman" w:hAnsi="Consolas" w:cs="Times New Roman"/>
+          <w:b/>
+          <w:bCs/>
+          <w:color w:val="DF769B"/>
+          <w:kern w:val="0"/>
+          <w:sz w:val="21"/>
+          <w:szCs w:val="21"/>
+          <w:lang w:eastAsia="en-IN"/>
+          <w14:ligatures w14:val="none"/>
+        </w:rPr>
+        <w:t>.</w:t>
+      </w:r>
+      <w:r>
+        <w:rPr>
+          <w:rFonts w:ascii="Consolas" w:eastAsia="Times New Roman" w:hAnsi="Consolas" w:cs="Times New Roman"/>
+          <w:i/>
+          <w:iCs/>
+          <w:color w:val="E4B781"/>
+          <w:kern w:val="0"/>
+          <w:sz w:val="21"/>
+          <w:szCs w:val="21"/>
+          <w:lang w:eastAsia="en-IN"/>
+          <w14:ligatures w14:val="none"/>
+        </w:rPr>
+        <w:t>createdAt</w:t>
+      </w:r>
+      <w:r>
+        <w:rPr>
+          <w:rFonts w:ascii="Consolas" w:eastAsia="Times New Roman" w:hAnsi="Consolas" w:cs="Times New Roman"/>
+          <w:color w:val="BECFDA"/>
+          <w:kern w:val="0"/>
+          <w:sz w:val="21"/>
+          <w:szCs w:val="21"/>
+          <w:lang w:eastAsia="en-IN"/>
+          <w14:ligatures w14:val="none"/>
+        </w:rPr>
+        <w:t>)</w:t>
+      </w:r>
+      <w:r>
+        <w:rPr>
+          <w:rFonts w:ascii="Consolas" w:eastAsia="Times New Roman" w:hAnsi="Consolas" w:cs="Times New Roman"/>
+          <w:b/>
+          <w:bCs/>
+          <w:color w:val="DF769B"/>
+          <w:kern w:val="0"/>
+          <w:sz w:val="21"/>
+          <w:szCs w:val="21"/>
+          <w:lang w:eastAsia="en-IN"/>
+          <w14:ligatures w14:val="none"/>
+        </w:rPr>
+        <w:t>.</w:t>
+      </w:r>
+      <w:r>
+        <w:rPr>
+          <w:rFonts w:ascii="Consolas" w:eastAsia="Times New Roman" w:hAnsi="Consolas" w:cs="Times New Roman"/>
+          <w:color w:val="16A3B6"/>
+          <w:kern w:val="0"/>
+          <w:sz w:val="21"/>
+          <w:szCs w:val="21"/>
+          <w:lang w:eastAsia="en-IN"/>
+          <w14:ligatures w14:val="none"/>
+        </w:rPr>
+        <w:t>fromNow</w:t>
+      </w:r>
+      <w:r>
+        <w:rPr>
+          <w:rFonts w:ascii="Consolas" w:eastAsia="Times New Roman" w:hAnsi="Consolas" w:cs="Times New Roman"/>
+          <w:color w:val="BECFDA"/>
+          <w:kern w:val="0"/>
+          <w:sz w:val="21"/>
+          <w:szCs w:val="21"/>
+          <w:lang w:eastAsia="en-IN"/>
+          <w14:ligatures w14:val="none"/>
+        </w:rPr>
+        <w:t>()</w:t>
+      </w:r>
+      <w:r>
+        <w:rPr>
+          <w:rFonts w:ascii="Consolas" w:eastAsia="Times New Roman" w:hAnsi="Consolas" w:cs="Times New Roman"/>
+          <w:color w:val="49ACE9"/>
+          <w:kern w:val="0"/>
+          <w:sz w:val="21"/>
+          <w:szCs w:val="21"/>
+          <w:lang w:eastAsia="en-IN"/>
+          <w14:ligatures w14:val="none"/>
+        </w:rPr>
+        <w:t>}</w:t>
+      </w:r>
+    </w:p>
+    <w:p/>
+    <w:p/>
     <w:p/>
     <w:sectPr>
       <w:pgSz w:w="11906" w:h="16838"/>

</xml_diff>